<commit_message>
docs: Add final report in PDF and DOCX formats, and update README.
</commit_message>
<xml_diff>
--- a/6. Project Documentation/Final Report.docx
+++ b/6. Project Documentation/Final Report.docx
@@ -3606,7 +3606,7 @@
         </w:rPr>
         <w:lastRenderedPageBreak/>
         <w:drawing>
-          <wp:inline distT="0" distB="0" distL="0" distR="0" wp14:anchorId="6B1BF8F4" wp14:editId="3D69AD7E">
+          <wp:inline distT="0" distB="0" distL="0" distR="0" wp14:anchorId="6B1BF8F4" wp14:editId="71BF91AB">
             <wp:extent cx="5731510" cy="2702560"/>
             <wp:effectExtent l="0" t="0" r="2540" b="2540"/>
             <wp:docPr id="112211705" name="Picture 15"/>
@@ -3690,7 +3690,7 @@
           <w:szCs w:val="24"/>
         </w:rPr>
         <w:drawing>
-          <wp:inline distT="0" distB="0" distL="0" distR="0" wp14:anchorId="57E4116F" wp14:editId="5E855DBB">
+          <wp:inline distT="0" distB="0" distL="0" distR="0" wp14:anchorId="57E4116F" wp14:editId="16EBDE65">
             <wp:extent cx="5731510" cy="2723515"/>
             <wp:effectExtent l="0" t="0" r="2540" b="635"/>
             <wp:docPr id="436253527" name="Picture 14"/>
@@ -3775,7 +3775,7 @@
         </w:rPr>
         <w:lastRenderedPageBreak/>
         <w:drawing>
-          <wp:inline distT="0" distB="0" distL="0" distR="0" wp14:anchorId="369A80D3" wp14:editId="13C3EDC5">
+          <wp:inline distT="0" distB="0" distL="0" distR="0" wp14:anchorId="369A80D3" wp14:editId="2F2AC59D">
             <wp:extent cx="5731510" cy="2711450"/>
             <wp:effectExtent l="0" t="0" r="2540" b="0"/>
             <wp:docPr id="159745" name="Picture 12"/>
@@ -3921,7 +3921,7 @@
         </w:rPr>
         <w:lastRenderedPageBreak/>
         <w:drawing>
-          <wp:inline distT="0" distB="0" distL="0" distR="0" wp14:anchorId="7DC0B2F1" wp14:editId="54211232">
+          <wp:inline distT="0" distB="0" distL="0" distR="0" wp14:anchorId="7DC0B2F1" wp14:editId="42757588">
             <wp:extent cx="5731510" cy="2693670"/>
             <wp:effectExtent l="0" t="0" r="2540" b="0"/>
             <wp:docPr id="80068069" name="Picture 10"/>
@@ -4151,7 +4151,7 @@
           <w:szCs w:val="24"/>
         </w:rPr>
         <w:drawing>
-          <wp:inline distT="0" distB="0" distL="0" distR="0" wp14:anchorId="1A8D47B3" wp14:editId="278FD668">
+          <wp:inline distT="0" distB="0" distL="0" distR="0" wp14:anchorId="1A8D47B3" wp14:editId="636C07D6">
             <wp:extent cx="5731510" cy="800100"/>
             <wp:effectExtent l="0" t="0" r="2540" b="0"/>
             <wp:docPr id="1501663597" name="Picture 7"/>
@@ -4708,7 +4708,7 @@
             <w:sz w:val="24"/>
             <w:szCs w:val="24"/>
           </w:rPr>
-          <w:t>https://github.com/Narasimha-kambham/ServiceNow-Operations-Ticket-Managem</w:t>
+          <w:t>https://github.com/Narasimha-kambham/ServiceNow-Operations-Ticket-Management-Syst</w:t>
         </w:r>
         <w:r>
           <w:rPr>
@@ -4726,7 +4726,7 @@
             <w:sz w:val="24"/>
             <w:szCs w:val="24"/>
           </w:rPr>
-          <w:t>nt-System.git</w:t>
+          <w:t>m.git</w:t>
         </w:r>
       </w:hyperlink>
     </w:p>
@@ -4767,7 +4767,7 @@
             <w:sz w:val="24"/>
             <w:szCs w:val="24"/>
           </w:rPr>
-          <w:t>https://drive.google.com/file/d/1iW-9wNSv7SRmrtnfKlPyXA6vdG8Lzgiq/vie</w:t>
+          <w:t>https://drive.google.com/file/d/1iW-9wNSv7SRmrtnfKlPyXA6vdG8</w:t>
         </w:r>
         <w:r>
           <w:rPr>
@@ -4776,7 +4776,7 @@
             <w:sz w:val="24"/>
             <w:szCs w:val="24"/>
           </w:rPr>
-          <w:t>w</w:t>
+          <w:t>L</w:t>
         </w:r>
         <w:r>
           <w:rPr>
@@ -4785,20 +4785,9 @@
             <w:sz w:val="24"/>
             <w:szCs w:val="24"/>
           </w:rPr>
-          <w:t>?usp=sharing</w:t>
+          <w:t>zgiq/view?usp=sharing</w:t>
         </w:r>
       </w:hyperlink>
-    </w:p>
-    <w:p>
-      <w:pPr>
-        <w:spacing w:line="360" w:lineRule="auto"/>
-        <w:jc w:val="both"/>
-        <w:rPr>
-          <w:rFonts w:ascii="Times New Roman" w:hAnsi="Times New Roman" w:cs="Times New Roman"/>
-          <w:sz w:val="24"/>
-          <w:szCs w:val="24"/>
-        </w:rPr>
-      </w:pPr>
     </w:p>
     <w:sectPr>
       <w:pgSz w:w="11906" w:h="16838"/>

</xml_diff>